<commit_message>
update user guide for sam module
</commit_message>
<xml_diff>
--- a/Manuals/2.12/BEXIS2_12_SystemAdmin_UserGuide.docx
+++ b/Manuals/2.12/BEXIS2_12_SystemAdmin_UserGuide.docx
@@ -299,51 +299,19 @@
           <w:i w:val="0"/>
           <w:lang w:val="en-US"/>
         </w:rPr>
-        <w:t>Sven Thiel, Roman Gerlach, Nafiseh Navabpour</w:t>
-      </w:r>
-    </w:p>
-    <w:p>
-      <w:pPr>
-        <w:pStyle w:val="NoSpacing"/>
-        <w:jc w:val="both"/>
-        <w:rPr>
-          <w:rStyle w:val="IntenseEmphasis"/>
-          <w:rFonts w:cs="Arial"/>
-          <w:lang w:val="en-US"/>
-        </w:rPr>
-      </w:pPr>
-    </w:p>
-    <w:p>
-      <w:pPr>
-        <w:pStyle w:val="NoSpacing"/>
-        <w:jc w:val="both"/>
-        <w:rPr>
-          <w:rStyle w:val="IntenseEmphasis"/>
-          <w:rFonts w:cs="Arial"/>
-          <w:lang w:val="en-US"/>
-        </w:rPr>
-      </w:pPr>
-      <w:r>
-        <w:rPr>
-          <w:rStyle w:val="IntenseEmphasis"/>
-          <w:rFonts w:cs="Arial"/>
-          <w:lang w:val="en-US"/>
-        </w:rPr>
-        <w:t>Contact</w:t>
-      </w:r>
-    </w:p>
-    <w:p>
-      <w:pPr>
-        <w:pStyle w:val="NoSpacing"/>
-        <w:ind w:left="708"/>
-        <w:jc w:val="both"/>
+        <w:t xml:space="preserve">Sven Thiel, Roman </w:t>
+      </w:r>
+      <w:proofErr w:type="spellStart"/>
+      <w:r>
         <w:rPr>
           <w:rStyle w:val="SubtleEmphasis"/>
           <w:rFonts w:cs="Arial"/>
           <w:i w:val="0"/>
           <w:lang w:val="en-US"/>
         </w:rPr>
-      </w:pPr>
+        <w:t>Gerlach</w:t>
+      </w:r>
+      <w:proofErr w:type="spellEnd"/>
       <w:r>
         <w:rPr>
           <w:rStyle w:val="SubtleEmphasis"/>
@@ -351,8 +319,9 @@
           <w:i w:val="0"/>
           <w:lang w:val="en-US"/>
         </w:rPr>
-        <w:t>Website:</w:t>
-      </w:r>
+        <w:t xml:space="preserve">, </w:t>
+      </w:r>
+      <w:proofErr w:type="spellStart"/>
       <w:r>
         <w:rPr>
           <w:rStyle w:val="SubtleEmphasis"/>
@@ -360,18 +329,9 @@
           <w:i w:val="0"/>
           <w:lang w:val="en-US"/>
         </w:rPr>
-        <w:tab/>
-      </w:r>
-      <w:hyperlink r:id="rId7" w:history="1">
-        <w:r>
-          <w:rPr>
-            <w:rStyle w:val="Hyperlink"/>
-            <w:rFonts w:cs="Arial"/>
-            <w:lang w:val="en-US"/>
-          </w:rPr>
-          <w:t>http://bexis2.uni-jena.de</w:t>
-        </w:r>
-      </w:hyperlink>
+        <w:t>Nafiseh</w:t>
+      </w:r>
+      <w:proofErr w:type="spellEnd"/>
       <w:r>
         <w:rPr>
           <w:rStyle w:val="SubtleEmphasis"/>
@@ -379,6 +339,97 @@
           <w:i w:val="0"/>
           <w:lang w:val="en-US"/>
         </w:rPr>
+        <w:t xml:space="preserve"> </w:t>
+      </w:r>
+      <w:proofErr w:type="spellStart"/>
+      <w:r>
+        <w:rPr>
+          <w:rStyle w:val="SubtleEmphasis"/>
+          <w:rFonts w:cs="Arial"/>
+          <w:i w:val="0"/>
+          <w:lang w:val="en-US"/>
+        </w:rPr>
+        <w:t>Navabpour</w:t>
+      </w:r>
+      <w:proofErr w:type="spellEnd"/>
+    </w:p>
+    <w:p>
+      <w:pPr>
+        <w:pStyle w:val="NoSpacing"/>
+        <w:jc w:val="both"/>
+        <w:rPr>
+          <w:rStyle w:val="IntenseEmphasis"/>
+          <w:rFonts w:cs="Arial"/>
+          <w:lang w:val="en-US"/>
+        </w:rPr>
+      </w:pPr>
+    </w:p>
+    <w:p>
+      <w:pPr>
+        <w:pStyle w:val="NoSpacing"/>
+        <w:jc w:val="both"/>
+        <w:rPr>
+          <w:rStyle w:val="IntenseEmphasis"/>
+          <w:rFonts w:cs="Arial"/>
+          <w:lang w:val="en-US"/>
+        </w:rPr>
+      </w:pPr>
+      <w:r>
+        <w:rPr>
+          <w:rStyle w:val="IntenseEmphasis"/>
+          <w:rFonts w:cs="Arial"/>
+          <w:lang w:val="en-US"/>
+        </w:rPr>
+        <w:t>Contact</w:t>
+      </w:r>
+    </w:p>
+    <w:p>
+      <w:pPr>
+        <w:pStyle w:val="NoSpacing"/>
+        <w:ind w:left="708"/>
+        <w:jc w:val="both"/>
+        <w:rPr>
+          <w:rStyle w:val="SubtleEmphasis"/>
+          <w:rFonts w:cs="Arial"/>
+          <w:i w:val="0"/>
+          <w:lang w:val="en-US"/>
+        </w:rPr>
+      </w:pPr>
+      <w:r>
+        <w:rPr>
+          <w:rStyle w:val="SubtleEmphasis"/>
+          <w:rFonts w:cs="Arial"/>
+          <w:i w:val="0"/>
+          <w:lang w:val="en-US"/>
+        </w:rPr>
+        <w:t>Website:</w:t>
+      </w:r>
+      <w:r>
+        <w:rPr>
+          <w:rStyle w:val="SubtleEmphasis"/>
+          <w:rFonts w:cs="Arial"/>
+          <w:i w:val="0"/>
+          <w:lang w:val="en-US"/>
+        </w:rPr>
+        <w:tab/>
+      </w:r>
+      <w:hyperlink r:id="rId7" w:history="1">
+        <w:r>
+          <w:rPr>
+            <w:rStyle w:val="Hyperlink"/>
+            <w:rFonts w:cs="Arial"/>
+            <w:lang w:val="en-US"/>
+          </w:rPr>
+          <w:t>http://bexis2.uni-jena.de</w:t>
+        </w:r>
+      </w:hyperlink>
+      <w:r>
+        <w:rPr>
+          <w:rStyle w:val="SubtleEmphasis"/>
+          <w:rFonts w:cs="Arial"/>
+          <w:i w:val="0"/>
+          <w:lang w:val="en-US"/>
+        </w:rPr>
         <w:tab/>
       </w:r>
     </w:p>
@@ -544,97 +595,7 @@
           <w:rFonts w:cs="Arial"/>
           <w:i w:val="0"/>
         </w:rPr>
-        <w:t xml:space="preserve">Ecology </w:t>
-      </w:r>
-      <w:proofErr w:type="spellStart"/>
-      <w:r>
-        <w:rPr>
-          <w:rStyle w:val="SubtleEmphasis"/>
-          <w:rFonts w:cs="Arial"/>
-          <w:i w:val="0"/>
-        </w:rPr>
-        <w:t>and</w:t>
-      </w:r>
-      <w:proofErr w:type="spellEnd"/>
-      <w:r>
-        <w:rPr>
-          <w:rStyle w:val="SubtleEmphasis"/>
-          <w:rFonts w:cs="Arial"/>
-          <w:i w:val="0"/>
-        </w:rPr>
-        <w:t xml:space="preserve"> </w:t>
-      </w:r>
-      <w:proofErr w:type="spellStart"/>
-      <w:r>
-        <w:rPr>
-          <w:rStyle w:val="SubtleEmphasis"/>
-          <w:rFonts w:cs="Arial"/>
-          <w:i w:val="0"/>
-        </w:rPr>
-        <w:t>Ecosystem</w:t>
-      </w:r>
-      <w:proofErr w:type="spellEnd"/>
-      <w:r>
-        <w:rPr>
-          <w:rStyle w:val="SubtleEmphasis"/>
-          <w:rFonts w:cs="Arial"/>
-          <w:i w:val="0"/>
-        </w:rPr>
-        <w:t xml:space="preserve"> Management), </w:t>
-      </w:r>
-      <w:proofErr w:type="spellStart"/>
-      <w:r>
-        <w:rPr>
-          <w:rStyle w:val="SubtleEmphasis"/>
-          <w:rFonts w:cs="Arial"/>
-          <w:i w:val="0"/>
-        </w:rPr>
-        <w:t>the</w:t>
-      </w:r>
-      <w:proofErr w:type="spellEnd"/>
-      <w:r>
-        <w:rPr>
-          <w:rStyle w:val="SubtleEmphasis"/>
-          <w:rFonts w:cs="Arial"/>
-          <w:i w:val="0"/>
-        </w:rPr>
-        <w:t xml:space="preserve"> Gesellschaft für wissenschaftliche Datenverarbeitung mbH Göttingen (GWDG), </w:t>
-      </w:r>
-      <w:proofErr w:type="spellStart"/>
-      <w:r>
-        <w:rPr>
-          <w:rStyle w:val="SubtleEmphasis"/>
-          <w:rFonts w:cs="Arial"/>
-          <w:i w:val="0"/>
-        </w:rPr>
-        <w:t>and</w:t>
-      </w:r>
-      <w:proofErr w:type="spellEnd"/>
-      <w:r>
-        <w:rPr>
-          <w:rStyle w:val="SubtleEmphasis"/>
-          <w:rFonts w:cs="Arial"/>
-          <w:i w:val="0"/>
-        </w:rPr>
-        <w:t xml:space="preserve"> </w:t>
-      </w:r>
-      <w:proofErr w:type="spellStart"/>
-      <w:r>
-        <w:rPr>
-          <w:rStyle w:val="SubtleEmphasis"/>
-          <w:rFonts w:cs="Arial"/>
-          <w:i w:val="0"/>
-        </w:rPr>
-        <w:t>the</w:t>
-      </w:r>
-      <w:proofErr w:type="spellEnd"/>
-      <w:r>
-        <w:rPr>
-          <w:rStyle w:val="SubtleEmphasis"/>
-          <w:rFonts w:cs="Arial"/>
-          <w:i w:val="0"/>
-        </w:rPr>
-        <w:t xml:space="preserve"> Georg-August-University Göttingen.</w:t>
+        <w:t>Ecology and Ecosystem Management), the Gesellschaft für wissenschaftliche Datenverarbeitung mbH Göttingen (GWDG), and the Georg-August-University Göttingen.</w:t>
       </w:r>
     </w:p>
     <w:p>
@@ -1575,8 +1536,6 @@
       <w:r>
         <w:br w:type="page"/>
       </w:r>
-      <w:bookmarkStart w:id="0" w:name="_GoBack"/>
-      <w:bookmarkEnd w:id="0"/>
     </w:p>
     <w:p>
       <w:pPr>
@@ -1584,127 +1543,200 @@
         <w:spacing w:after="200"/>
         <w:jc w:val="both"/>
       </w:pPr>
-      <w:bookmarkStart w:id="1" w:name="_Toc524081845"/>
+      <w:bookmarkStart w:id="0" w:name="_Toc524081845"/>
       <w:r>
         <w:lastRenderedPageBreak/>
         <w:t>1. Overview</w:t>
       </w:r>
+      <w:bookmarkEnd w:id="0"/>
+    </w:p>
+    <w:p>
+      <w:pPr>
+        <w:jc w:val="both"/>
+        <w:rPr>
+          <w:rFonts w:asciiTheme="minorHAnsi" w:hAnsiTheme="minorHAnsi" w:cstheme="minorHAnsi"/>
+          <w:color w:val="000000"/>
+          <w:shd w:val="clear" w:color="auto" w:fill="FFFFFF"/>
+        </w:rPr>
+      </w:pPr>
+      <w:r>
+        <w:rPr>
+          <w:rFonts w:asciiTheme="minorHAnsi" w:hAnsiTheme="minorHAnsi" w:cstheme="minorHAnsi"/>
+          <w:color w:val="000000"/>
+          <w:shd w:val="clear" w:color="auto" w:fill="FFFFFF"/>
+        </w:rPr>
+        <w:t>By default, only a few components of BEXIS2 are accessible for anonymous users. Any further access to the application is available for authorized users, only. Therefore, Administration module provides</w:t>
+      </w:r>
+      <w:r>
+        <w:rPr>
+          <w:rFonts w:asciiTheme="minorHAnsi" w:hAnsiTheme="minorHAnsi" w:cstheme="minorHAnsi"/>
+          <w:color w:val="000000"/>
+          <w:shd w:val="clear" w:color="auto" w:fill="FFFFFF"/>
+        </w:rPr>
+        <w:t xml:space="preserve"> the</w:t>
+      </w:r>
+      <w:r>
+        <w:rPr>
+          <w:rFonts w:asciiTheme="minorHAnsi" w:hAnsiTheme="minorHAnsi" w:cstheme="minorHAnsi"/>
+          <w:color w:val="000000"/>
+          <w:shd w:val="clear" w:color="auto" w:fill="FFFFFF"/>
+        </w:rPr>
+        <w:t xml:space="preserve"> </w:t>
+      </w:r>
+      <w:r>
+        <w:rPr>
+          <w:rFonts w:asciiTheme="minorHAnsi" w:hAnsiTheme="minorHAnsi" w:cstheme="minorHAnsi"/>
+          <w:color w:val="000000"/>
+          <w:shd w:val="clear" w:color="auto" w:fill="FFFFFF"/>
+          <w:lang w:val="en"/>
+        </w:rPr>
+        <w:t>possibility</w:t>
+      </w:r>
+      <w:r>
+        <w:rPr>
+          <w:rFonts w:asciiTheme="minorHAnsi" w:hAnsiTheme="minorHAnsi" w:cstheme="minorHAnsi"/>
+          <w:color w:val="000000"/>
+          <w:shd w:val="clear" w:color="auto" w:fill="FFFFFF"/>
+        </w:rPr>
+        <w:t xml:space="preserve"> of user registration which is controlled</w:t>
+      </w:r>
+      <w:r>
+        <w:rPr>
+          <w:rFonts w:asciiTheme="minorHAnsi" w:hAnsiTheme="minorHAnsi" w:cstheme="minorHAnsi"/>
+          <w:color w:val="000000"/>
+          <w:shd w:val="clear" w:color="auto" w:fill="FFFFFF"/>
+        </w:rPr>
+        <w:t xml:space="preserve"> by administrators. </w:t>
+      </w:r>
+      <w:r>
+        <w:rPr>
+          <w:rFonts w:asciiTheme="minorHAnsi" w:hAnsiTheme="minorHAnsi" w:cstheme="minorHAnsi"/>
+          <w:color w:val="000000"/>
+        </w:rPr>
+        <w:t xml:space="preserve">After a successful registration, </w:t>
+      </w:r>
+      <w:r>
+        <w:rPr>
+          <w:rFonts w:asciiTheme="minorHAnsi" w:hAnsiTheme="minorHAnsi" w:cstheme="minorHAnsi"/>
+          <w:color w:val="000000"/>
+        </w:rPr>
+        <w:t xml:space="preserve">the </w:t>
+      </w:r>
+      <w:r>
+        <w:rPr>
+          <w:rFonts w:asciiTheme="minorHAnsi" w:hAnsiTheme="minorHAnsi" w:cstheme="minorHAnsi"/>
+          <w:color w:val="000000"/>
+        </w:rPr>
+        <w:t>user is able to logon to BEXIS2 using its account credentials for authentication.</w:t>
+      </w:r>
+    </w:p>
+    <w:p>
+      <w:pPr>
+        <w:jc w:val="both"/>
+        <w:rPr>
+          <w:rFonts w:asciiTheme="minorHAnsi" w:hAnsiTheme="minorHAnsi" w:cstheme="minorHAnsi"/>
+          <w:color w:val="000000"/>
+        </w:rPr>
+      </w:pPr>
+      <w:r>
+        <w:rPr>
+          <w:rFonts w:asciiTheme="minorHAnsi" w:hAnsiTheme="minorHAnsi" w:cstheme="minorHAnsi"/>
+          <w:i/>
+          <w:color w:val="000000"/>
+        </w:rPr>
+        <w:t>Features.</w:t>
+      </w:r>
+      <w:r>
+        <w:rPr>
+          <w:rFonts w:asciiTheme="minorHAnsi" w:hAnsiTheme="minorHAnsi" w:cstheme="minorHAnsi"/>
+          <w:color w:val="000000"/>
+        </w:rPr>
+        <w:t xml:space="preserve"> The set of features is fixed and corresponds</w:t>
+      </w:r>
+      <w:r>
+        <w:rPr>
+          <w:rFonts w:asciiTheme="minorHAnsi" w:hAnsiTheme="minorHAnsi" w:cstheme="minorHAnsi"/>
+          <w:color w:val="000000"/>
+        </w:rPr>
+        <w:t xml:space="preserve"> (mostly)</w:t>
+      </w:r>
+      <w:r>
+        <w:rPr>
+          <w:rFonts w:asciiTheme="minorHAnsi" w:hAnsiTheme="minorHAnsi" w:cstheme="minorHAnsi"/>
+          <w:color w:val="000000"/>
+        </w:rPr>
+        <w:t xml:space="preserve"> to the different hierarchical items of the menu bar. </w:t>
+      </w:r>
+    </w:p>
+    <w:p>
+      <w:pPr>
+        <w:jc w:val="both"/>
+        <w:rPr>
+          <w:rFonts w:asciiTheme="minorHAnsi" w:hAnsiTheme="minorHAnsi" w:cstheme="minorHAnsi"/>
+          <w:color w:val="000000"/>
+        </w:rPr>
+      </w:pPr>
+      <w:r>
+        <w:rPr>
+          <w:rFonts w:asciiTheme="minorHAnsi" w:hAnsiTheme="minorHAnsi" w:cstheme="minorHAnsi"/>
+          <w:i/>
+          <w:color w:val="000000"/>
+        </w:rPr>
+        <w:t>Permissions</w:t>
+      </w:r>
+      <w:r>
+        <w:rPr>
+          <w:rFonts w:asciiTheme="minorHAnsi" w:hAnsiTheme="minorHAnsi" w:cstheme="minorHAnsi"/>
+          <w:color w:val="000000"/>
+        </w:rPr>
+        <w:t>. Within the system, it is possible to add, remove or modify e</w:t>
+      </w:r>
+      <w:r>
+        <w:rPr>
+          <w:rFonts w:asciiTheme="minorHAnsi" w:hAnsiTheme="minorHAnsi" w:cstheme="minorHAnsi"/>
+          <w:color w:val="000000"/>
+        </w:rPr>
+        <w:t xml:space="preserve">xisting permissions on features, </w:t>
+      </w:r>
+      <w:r>
+        <w:rPr>
+          <w:rFonts w:asciiTheme="minorHAnsi" w:hAnsiTheme="minorHAnsi" w:cstheme="minorHAnsi"/>
+          <w:color w:val="000000"/>
+        </w:rPr>
+        <w:t>datasets</w:t>
+      </w:r>
+      <w:r>
+        <w:rPr>
+          <w:rFonts w:asciiTheme="minorHAnsi" w:hAnsiTheme="minorHAnsi" w:cstheme="minorHAnsi"/>
+          <w:color w:val="000000"/>
+        </w:rPr>
+        <w:t xml:space="preserve"> or/and other entities</w:t>
+      </w:r>
+      <w:r>
+        <w:rPr>
+          <w:rFonts w:asciiTheme="minorHAnsi" w:hAnsiTheme="minorHAnsi" w:cstheme="minorHAnsi"/>
+          <w:color w:val="000000"/>
+        </w:rPr>
+        <w:t>.</w:t>
+      </w:r>
+    </w:p>
+    <w:p>
+      <w:pPr>
+        <w:jc w:val="both"/>
+      </w:pPr>
+    </w:p>
+    <w:p>
+      <w:pPr>
+        <w:pStyle w:val="Heading1"/>
+      </w:pPr>
+      <w:bookmarkStart w:id="1" w:name="_Toc524081846"/>
+      <w:r>
+        <w:t xml:space="preserve">2. </w:t>
+      </w:r>
+      <w:r>
+        <w:t>Registration</w:t>
+      </w:r>
       <w:bookmarkEnd w:id="1"/>
-    </w:p>
-    <w:p>
-      <w:pPr>
-        <w:jc w:val="both"/>
-        <w:rPr>
-          <w:b/>
-          <w:color w:val="FF0000"/>
-        </w:rPr>
-      </w:pPr>
-      <w:r>
-        <w:rPr>
-          <w:rFonts w:ascii="Arial" w:hAnsi="Arial"/>
-          <w:color w:val="000000"/>
-          <w:shd w:val="clear" w:color="auto" w:fill="FFFFFF"/>
-        </w:rPr>
-        <w:t xml:space="preserve">By default, only a few components of BEXIS2 are accessible for anonymous users. Any further access to the application is available for authorized users, only. Therefore, Administration module provides probably of user registration that could control by administrators. </w:t>
-      </w:r>
-      <w:r>
-        <w:rPr>
-          <w:color w:val="000000"/>
-        </w:rPr>
-        <w:t>After a successful registration, user is able to logon to BEXIS2 using its</w:t>
-      </w:r>
-      <w:r>
-        <w:rPr>
-          <w:color w:val="000000"/>
-        </w:rPr>
-        <w:t xml:space="preserve"> account cre</w:t>
-      </w:r>
-      <w:r>
-        <w:rPr>
-          <w:color w:val="000000"/>
-        </w:rPr>
-        <w:t>dentials for authentication</w:t>
-      </w:r>
-      <w:r>
-        <w:rPr>
-          <w:color w:val="000000"/>
-        </w:rPr>
-        <w:t>.</w:t>
-      </w:r>
-    </w:p>
-    <w:p>
-      <w:pPr>
-        <w:jc w:val="both"/>
-        <w:rPr>
-          <w:color w:val="000000"/>
-        </w:rPr>
-      </w:pPr>
-      <w:r>
-        <w:rPr>
-          <w:i/>
-          <w:color w:val="000000"/>
-        </w:rPr>
-        <w:t>Features.</w:t>
-      </w:r>
-      <w:r>
-        <w:rPr>
-          <w:color w:val="000000"/>
-        </w:rPr>
-        <w:t xml:space="preserve"> </w:t>
-      </w:r>
-      <w:proofErr w:type="gramStart"/>
-      <w:r>
-        <w:rPr>
-          <w:color w:val="000000"/>
-        </w:rPr>
-        <w:t>The set of features is fixed and corresponds to the different hierarchical items of the menu bar.</w:t>
-      </w:r>
-      <w:proofErr w:type="gramEnd"/>
-      <w:r>
-        <w:rPr>
-          <w:color w:val="000000"/>
-        </w:rPr>
-        <w:t xml:space="preserve"> </w:t>
-      </w:r>
-    </w:p>
-    <w:p>
-      <w:pPr>
-        <w:jc w:val="both"/>
-        <w:rPr>
-          <w:color w:val="000000"/>
-        </w:rPr>
-      </w:pPr>
-      <w:r>
-        <w:rPr>
-          <w:i/>
-          <w:color w:val="000000"/>
-        </w:rPr>
-        <w:t>Permissions</w:t>
-      </w:r>
-      <w:r>
-        <w:rPr>
-          <w:color w:val="000000"/>
-        </w:rPr>
-        <w:t>. Within the system, it is possible to add, remove or modify existing permissions on features and datasets.</w:t>
-      </w:r>
-    </w:p>
-    <w:p>
-      <w:pPr>
-        <w:jc w:val="both"/>
-      </w:pPr>
-    </w:p>
-    <w:p>
-      <w:pPr>
-        <w:pStyle w:val="Heading1"/>
-      </w:pPr>
-      <w:bookmarkStart w:id="2" w:name="_Toc524081846"/>
-      <w:r>
-        <w:t xml:space="preserve">2. </w:t>
-      </w:r>
-      <w:r>
-        <w:t>Registration</w:t>
-      </w:r>
-      <w:bookmarkEnd w:id="2"/>
     </w:p>
     <w:p>
       <w:pPr>
@@ -1726,33 +1758,6 @@
         <w:rPr>
           <w:noProof/>
         </w:rPr>
-      </w:pPr>
-      <w:r>
-        <w:t xml:space="preserve">Registration is accessible through the menu bar. All fields are mandatory and system needs accept of the Terms and Conditions. </w:t>
-      </w:r>
-      <w:r>
-        <w:t>To complete successfully the registration process you</w:t>
-      </w:r>
-      <w:r>
-        <w:t xml:space="preserve"> need to react to a confirmation Email.</w:t>
-      </w:r>
-    </w:p>
-    <w:p>
-      <w:pPr>
-        <w:ind w:right="50"/>
-        <w:jc w:val="both"/>
-        <w:rPr>
-          <w:noProof/>
-        </w:rPr>
-      </w:pPr>
-    </w:p>
-    <w:p>
-      <w:pPr>
-        <w:ind w:right="50"/>
-        <w:jc w:val="both"/>
-        <w:rPr>
-          <w:noProof/>
-        </w:rPr>
         <w:sectPr>
           <w:type w:val="continuous"/>
           <w:pgSz w:w="12240" w:h="15840"/>
@@ -1761,425 +1766,275 @@
           <w:docGrid w:linePitch="360"/>
         </w:sectPr>
       </w:pPr>
+      <w:r>
+        <w:t xml:space="preserve">Registration is accessible through the menu bar. All fields are mandatory and system needs accept of the Terms and Conditions. </w:t>
+      </w:r>
+      <w:r>
+        <w:t>To complete successfully the registration process you</w:t>
+      </w:r>
+      <w:r>
+        <w:t xml:space="preserve"> need to react to a confirmation Email.</w:t>
+      </w:r>
     </w:p>
     <w:p>
       <w:r>
         <w:rPr>
           <w:noProof/>
         </w:rPr>
-        <w:drawing>
-          <wp:inline distT="0" distB="0" distL="0" distR="0">
-            <wp:extent cx="5962650" cy="2790825"/>
-            <wp:effectExtent l="0" t="0" r="0" b="0"/>
-            <wp:docPr id="1" name="Picture 1" descr="register"/>
-            <wp:cNvGraphicFramePr>
-              <a:graphicFrameLocks xmlns:a="http://schemas.openxmlformats.org/drawingml/2006/main" noChangeAspect="1"/>
-            </wp:cNvGraphicFramePr>
-            <a:graphic xmlns:a="http://schemas.openxmlformats.org/drawingml/2006/main">
-              <a:graphicData uri="http://schemas.openxmlformats.org/drawingml/2006/picture">
-                <pic:pic xmlns:pic="http://schemas.openxmlformats.org/drawingml/2006/picture">
-                  <pic:nvPicPr>
-                    <pic:cNvPr id="0" name="Picture 1" descr="register"/>
-                    <pic:cNvPicPr>
-                      <a:picLocks noChangeAspect="1" noChangeArrowheads="1"/>
-                    </pic:cNvPicPr>
-                  </pic:nvPicPr>
-                  <pic:blipFill>
-                    <a:blip r:embed="rId9">
-                      <a:extLst>
-                        <a:ext uri="{28A0092B-C50C-407E-A947-70E740481C1C}">
-                          <a14:useLocalDpi xmlns:a14="http://schemas.microsoft.com/office/drawing/2010/main" val="0"/>
-                        </a:ext>
-                      </a:extLst>
-                    </a:blip>
-                    <a:srcRect/>
-                    <a:stretch>
-                      <a:fillRect/>
-                    </a:stretch>
-                  </pic:blipFill>
-                  <pic:spPr bwMode="auto">
-                    <a:xfrm>
-                      <a:off x="0" y="0"/>
-                      <a:ext cx="5962650" cy="2790825"/>
-                    </a:xfrm>
-                    <a:prstGeom prst="rect">
-                      <a:avLst/>
-                    </a:prstGeom>
-                    <a:noFill/>
-                    <a:ln>
-                      <a:noFill/>
-                    </a:ln>
-                  </pic:spPr>
-                </pic:pic>
-              </a:graphicData>
-            </a:graphic>
-          </wp:inline>
-        </w:drawing>
-      </w:r>
-    </w:p>
-    <w:p>
-      <w:pPr>
-        <w:jc w:val="both"/>
-        <w:rPr>
-          <w:rFonts w:ascii="Cambria" w:hAnsi="Cambria" w:cs="Times New Roman"/>
-          <w:b/>
+        <w:pict>
+          <v:shapetype id="_x0000_t75" coordsize="21600,21600" o:spt="75" o:preferrelative="t" path="m@4@5l@4@11@9@11@9@5xe" filled="f" stroked="f">
+            <v:stroke joinstyle="miter"/>
+            <v:formulas>
+              <v:f eqn="if lineDrawn pixelLineWidth 0"/>
+              <v:f eqn="sum @0 1 0"/>
+              <v:f eqn="sum 0 0 @1"/>
+              <v:f eqn="prod @2 1 2"/>
+              <v:f eqn="prod @3 21600 pixelWidth"/>
+              <v:f eqn="prod @3 21600 pixelHeight"/>
+              <v:f eqn="sum @0 0 1"/>
+              <v:f eqn="prod @6 1 2"/>
+              <v:f eqn="prod @7 21600 pixelWidth"/>
+              <v:f eqn="sum @8 21600 0"/>
+              <v:f eqn="prod @7 21600 pixelHeight"/>
+              <v:f eqn="sum @10 21600 0"/>
+            </v:formulas>
+            <v:path o:extrusionok="f" gradientshapeok="t" o:connecttype="rect"/>
+            <o:lock v:ext="edit" aspectratio="t"/>
+          </v:shapetype>
+          <v:shape id="_x0000_i1046" type="#_x0000_t75" style="width:469.35pt;height:167.1pt">
+            <v:imagedata r:id="rId9" o:title="Registration" cropbottom="24094f"/>
+          </v:shape>
+        </w:pict>
+      </w:r>
+    </w:p>
+    <w:p>
+      <w:pPr>
+        <w:pStyle w:val="Heading2"/>
+      </w:pPr>
+      <w:bookmarkStart w:id="2" w:name="_Toc524081847"/>
+      <w:r>
+        <w:t>2.1</w:t>
+      </w:r>
+      <w:r>
+        <w:t>. Logi</w:t>
+      </w:r>
+      <w:r>
+        <w:t>n</w:t>
+      </w:r>
+      <w:bookmarkEnd w:id="2"/>
+    </w:p>
+    <w:p>
+      <w:pPr>
+        <w:ind w:right="50"/>
+        <w:jc w:val="both"/>
+      </w:pPr>
+      <w:r>
+        <w:t>First,</w:t>
+      </w:r>
+      <w:r>
+        <w:t xml:space="preserve"> press </w:t>
+      </w:r>
+      <w:r>
+        <w:rPr>
+          <w:b/>
+        </w:rPr>
+        <w:t>Logi</w:t>
+      </w:r>
+      <w:r>
+        <w:rPr>
+          <w:b/>
+        </w:rPr>
+        <w:t>n</w:t>
+      </w:r>
+      <w:r>
+        <w:rPr>
+          <w:b/>
+        </w:rPr>
+        <w:t xml:space="preserve"> </w:t>
+      </w:r>
+      <w:r>
+        <w:rPr>
           <w:bCs/>
+        </w:rPr>
+        <w:t>button</w:t>
+      </w:r>
+      <w:r>
+        <w:t>. The system redirects y</w:t>
+      </w:r>
+      <w:r>
+        <w:t>ou to the log</w:t>
+      </w:r>
+      <w:r>
+        <w:t>i</w:t>
+      </w:r>
+      <w:r>
+        <w:t>n form</w:t>
+      </w:r>
+      <w:r>
+        <w:t xml:space="preserve"> and you have to enter</w:t>
+      </w:r>
+      <w:r>
+        <w:t xml:space="preserve"> your account credentials (user name and password). If the logi</w:t>
+      </w:r>
+      <w:r>
+        <w:t>n is successful, you will see</w:t>
+      </w:r>
+      <w:r>
+        <w:t xml:space="preserve"> Dashboard</w:t>
+      </w:r>
+      <w:r>
+        <w:t>. Otherwise, the system will notify you about the status and reason why the logon was not successful.</w:t>
+      </w:r>
+    </w:p>
+    <w:p>
+      <w:pPr>
+        <w:ind w:right="50"/>
+        <w:jc w:val="both"/>
+        <w:rPr>
+          <w:noProof/>
+          <w:lang w:val="en-GB" w:eastAsia="en-GB"/>
+        </w:rPr>
+      </w:pPr>
+      <w:r>
+        <w:rPr>
+          <w:noProof/>
+        </w:rPr>
+        <w:lastRenderedPageBreak/>
+        <w:pict>
+          <v:shape id="_x0000_i1052" type="#_x0000_t75" style="width:469.35pt;height:141.95pt">
+            <v:imagedata r:id="rId10" o:title="Login" cropbottom="30319f"/>
+          </v:shape>
+        </w:pict>
+      </w:r>
+    </w:p>
+    <w:p>
+      <w:pPr>
+        <w:pStyle w:val="Heading1"/>
+        <w:spacing w:after="200"/>
+        <w:jc w:val="both"/>
+        <w:rPr>
           <w:color w:val="4F81BD"/>
           <w:sz w:val="26"/>
           <w:szCs w:val="26"/>
         </w:rPr>
       </w:pPr>
-    </w:p>
-    <w:p>
-      <w:pPr>
-        <w:pStyle w:val="Heading2"/>
-      </w:pPr>
-      <w:bookmarkStart w:id="3" w:name="_Toc524081847"/>
-      <w:r>
-        <w:t>2.1</w:t>
-      </w:r>
-      <w:r>
-        <w:t>. Logi</w:t>
-      </w:r>
-      <w:r>
-        <w:t>n</w:t>
+      <w:bookmarkStart w:id="3" w:name="_Toc524081848"/>
+      <w:r>
+        <w:t>3. Users</w:t>
       </w:r>
       <w:bookmarkEnd w:id="3"/>
     </w:p>
     <w:p>
       <w:pPr>
-        <w:ind w:right="50"/>
-        <w:jc w:val="both"/>
+        <w:jc w:val="both"/>
+        <w:rPr>
+          <w:b/>
+          <w:color w:val="000000"/>
+        </w:rPr>
+      </w:pPr>
+      <w:r>
+        <w:rPr>
+          <w:b/>
+          <w:color w:val="FF0000"/>
+        </w:rPr>
+        <w:t xml:space="preserve">Caution! </w:t>
+      </w:r>
+      <w:r>
+        <w:rPr>
+          <w:b/>
+          <w:color w:val="000000"/>
+        </w:rPr>
+        <w:t xml:space="preserve">This part of the system is secured. You may </w:t>
+      </w:r>
+      <w:r>
+        <w:rPr>
+          <w:b/>
+          <w:color w:val="000000"/>
+        </w:rPr>
+        <w:t xml:space="preserve">not </w:t>
+      </w:r>
+      <w:r>
+        <w:rPr>
+          <w:b/>
+          <w:color w:val="000000"/>
+        </w:rPr>
+        <w:t>have access to it.</w:t>
+      </w:r>
+      <w:r>
+        <w:rPr>
+          <w:b/>
+          <w:color w:val="000000"/>
+        </w:rPr>
+        <w:t xml:space="preserve"> </w:t>
+      </w:r>
+    </w:p>
+    <w:p>
+      <w:pPr>
+        <w:jc w:val="both"/>
+        <w:rPr>
+          <w:color w:val="000000"/>
+        </w:rPr>
+      </w:pPr>
+      <w:r>
+        <w:rPr>
+          <w:color w:val="000000"/>
+        </w:rPr>
+        <w:t>BEXIS 2</w:t>
+      </w:r>
+      <w:r>
+        <w:rPr>
+          <w:color w:val="000000"/>
+        </w:rPr>
+        <w:t xml:space="preserve"> provides different features for </w:t>
+      </w:r>
+      <w:r>
+        <w:rPr>
+          <w:color w:val="000000"/>
+        </w:rPr>
+        <w:t>managing</w:t>
+      </w:r>
+      <w:r>
+        <w:rPr>
+          <w:color w:val="000000"/>
+        </w:rPr>
+        <w:t xml:space="preserve"> users. </w:t>
+      </w:r>
+      <w:r>
+        <w:rPr>
+          <w:color w:val="000000"/>
+        </w:rPr>
+        <w:t xml:space="preserve">These are typically available to system administrators only. </w:t>
+      </w:r>
+      <w:r>
+        <w:rPr>
+          <w:color w:val="000000"/>
+        </w:rPr>
+        <w:t>Each of them is described in more detail in one of the following subsections.</w:t>
+      </w:r>
+      <w:r>
+        <w:rPr>
+          <w:color w:val="000000"/>
+        </w:rPr>
+        <w:t xml:space="preserve"> </w:t>
+      </w:r>
+    </w:p>
+    <w:p>
+      <w:pPr>
+        <w:jc w:val="both"/>
+        <w:rPr>
+          <w:color w:val="000000"/>
+        </w:rPr>
+      </w:pPr>
+      <w:r>
         <w:rPr>
           <w:noProof/>
-          <w:lang w:val="en-GB" w:eastAsia="en-GB"/>
-        </w:rPr>
-      </w:pPr>
-      <w:r>
-        <w:t>First,</w:t>
-      </w:r>
-      <w:r>
-        <w:t xml:space="preserve"> press </w:t>
-      </w:r>
-      <w:r>
-        <w:rPr>
-          <w:b/>
-        </w:rPr>
-        <w:t>Logi</w:t>
-      </w:r>
-      <w:r>
-        <w:rPr>
-          <w:b/>
-        </w:rPr>
-        <w:t>n</w:t>
-      </w:r>
-      <w:r>
-        <w:rPr>
-          <w:b/>
-        </w:rPr>
-        <w:t xml:space="preserve"> </w:t>
-      </w:r>
-      <w:r>
-        <w:rPr>
-          <w:bCs/>
-        </w:rPr>
-        <w:t>button</w:t>
-      </w:r>
-      <w:r>
-        <w:t>. The system redirects y</w:t>
-      </w:r>
-      <w:r>
-        <w:t>ou to the log</w:t>
-      </w:r>
-      <w:r>
-        <w:t>i</w:t>
-      </w:r>
-      <w:r>
-        <w:t>n form</w:t>
-      </w:r>
-      <w:r>
-        <w:t xml:space="preserve"> and you have to enter</w:t>
-      </w:r>
-      <w:r>
-        <w:t xml:space="preserve"> your account credentials (user name and password). If the logi</w:t>
-      </w:r>
-      <w:r>
-        <w:t>n is successful, you will see</w:t>
-      </w:r>
-      <w:r>
-        <w:t xml:space="preserve"> Dashboard</w:t>
-      </w:r>
-      <w:r>
-        <w:t>. Otherwise, the system will notify you about the status and reason why the logon was not successful.</w:t>
-      </w:r>
-      <w:r>
-        <w:rPr>
-          <w:noProof/>
-          <w:lang w:val="en-GB" w:eastAsia="en-GB"/>
-        </w:rPr>
-        <w:t xml:space="preserve"> </w:t>
-      </w:r>
-    </w:p>
-    <w:p>
-      <w:pPr>
-        <w:jc w:val="both"/>
-      </w:pPr>
-      <w:r>
-        <w:rPr>
-          <w:noProof/>
-        </w:rPr>
-        <w:lastRenderedPageBreak/>
-        <w:drawing>
-          <wp:inline distT="0" distB="0" distL="0" distR="0">
-            <wp:extent cx="5962650" cy="2809875"/>
-            <wp:effectExtent l="0" t="0" r="0" b="0"/>
-            <wp:docPr id="2" name="Picture 2" descr="login"/>
-            <wp:cNvGraphicFramePr>
-              <a:graphicFrameLocks xmlns:a="http://schemas.openxmlformats.org/drawingml/2006/main" noChangeAspect="1"/>
-            </wp:cNvGraphicFramePr>
-            <a:graphic xmlns:a="http://schemas.openxmlformats.org/drawingml/2006/main">
-              <a:graphicData uri="http://schemas.openxmlformats.org/drawingml/2006/picture">
-                <pic:pic xmlns:pic="http://schemas.openxmlformats.org/drawingml/2006/picture">
-                  <pic:nvPicPr>
-                    <pic:cNvPr id="0" name="Picture 2" descr="login"/>
-                    <pic:cNvPicPr>
-                      <a:picLocks noChangeAspect="1" noChangeArrowheads="1"/>
-                    </pic:cNvPicPr>
-                  </pic:nvPicPr>
-                  <pic:blipFill>
-                    <a:blip r:embed="rId10">
-                      <a:extLst>
-                        <a:ext uri="{28A0092B-C50C-407E-A947-70E740481C1C}">
-                          <a14:useLocalDpi xmlns:a14="http://schemas.microsoft.com/office/drawing/2010/main" val="0"/>
-                        </a:ext>
-                      </a:extLst>
-                    </a:blip>
-                    <a:srcRect/>
-                    <a:stretch>
-                      <a:fillRect/>
-                    </a:stretch>
-                  </pic:blipFill>
-                  <pic:spPr bwMode="auto">
-                    <a:xfrm>
-                      <a:off x="0" y="0"/>
-                      <a:ext cx="5962650" cy="2809875"/>
-                    </a:xfrm>
-                    <a:prstGeom prst="rect">
-                      <a:avLst/>
-                    </a:prstGeom>
-                    <a:noFill/>
-                    <a:ln>
-                      <a:noFill/>
-                    </a:ln>
-                  </pic:spPr>
-                </pic:pic>
-              </a:graphicData>
-            </a:graphic>
-          </wp:inline>
-        </w:drawing>
-      </w:r>
-    </w:p>
-    <w:p>
-      <w:pPr>
-        <w:pStyle w:val="Heading1"/>
-        <w:spacing w:after="200"/>
-        <w:jc w:val="both"/>
-        <w:rPr>
-          <w:color w:val="4F81BD"/>
-          <w:sz w:val="26"/>
-          <w:szCs w:val="26"/>
-        </w:rPr>
-      </w:pPr>
-      <w:bookmarkStart w:id="4" w:name="_Toc524081848"/>
-      <w:r>
-        <w:t>3. Users</w:t>
-      </w:r>
-      <w:bookmarkEnd w:id="4"/>
-    </w:p>
-    <w:p>
-      <w:pPr>
-        <w:jc w:val="both"/>
-        <w:rPr>
-          <w:b/>
-          <w:color w:val="000000"/>
-        </w:rPr>
-      </w:pPr>
-      <w:r>
-        <w:rPr>
-          <w:b/>
-          <w:color w:val="FF0000"/>
-        </w:rPr>
-        <w:t xml:space="preserve">Caution! </w:t>
-      </w:r>
-      <w:r>
-        <w:rPr>
-          <w:b/>
-          <w:color w:val="000000"/>
-        </w:rPr>
-        <w:t xml:space="preserve">This part of the system </w:t>
-      </w:r>
-      <w:proofErr w:type="gramStart"/>
-      <w:r>
-        <w:rPr>
-          <w:b/>
-          <w:color w:val="000000"/>
-        </w:rPr>
-        <w:t>is secured</w:t>
-      </w:r>
-      <w:proofErr w:type="gramEnd"/>
-      <w:r>
-        <w:rPr>
-          <w:b/>
-          <w:color w:val="000000"/>
-        </w:rPr>
-        <w:t xml:space="preserve">. You may </w:t>
-      </w:r>
-      <w:r>
-        <w:rPr>
-          <w:b/>
-          <w:color w:val="000000"/>
-        </w:rPr>
-        <w:t xml:space="preserve">not </w:t>
-      </w:r>
-      <w:r>
-        <w:rPr>
-          <w:b/>
-          <w:color w:val="000000"/>
-        </w:rPr>
-        <w:t>have access to it.</w:t>
-      </w:r>
-      <w:r>
-        <w:rPr>
-          <w:b/>
-          <w:color w:val="000000"/>
-        </w:rPr>
-        <w:t xml:space="preserve"> </w:t>
-      </w:r>
-    </w:p>
-    <w:p>
-      <w:pPr>
-        <w:jc w:val="both"/>
-        <w:rPr>
-          <w:color w:val="000000"/>
-        </w:rPr>
-      </w:pPr>
-      <w:r>
-        <w:rPr>
-          <w:color w:val="000000"/>
-        </w:rPr>
-        <w:t>BEXIS 2</w:t>
-      </w:r>
-      <w:r>
-        <w:rPr>
-          <w:color w:val="000000"/>
-        </w:rPr>
-        <w:t xml:space="preserve"> provides different features for </w:t>
-      </w:r>
-      <w:r>
-        <w:rPr>
-          <w:color w:val="000000"/>
-        </w:rPr>
-        <w:t>managing</w:t>
-      </w:r>
-      <w:r>
-        <w:rPr>
-          <w:color w:val="000000"/>
-        </w:rPr>
-        <w:t xml:space="preserve"> users. </w:t>
-      </w:r>
-      <w:r>
-        <w:rPr>
-          <w:color w:val="000000"/>
-        </w:rPr>
-        <w:t xml:space="preserve">These are typically available to system administrators only. </w:t>
-      </w:r>
-      <w:r>
-        <w:rPr>
-          <w:color w:val="000000"/>
-        </w:rPr>
-        <w:t xml:space="preserve">Each of them </w:t>
-      </w:r>
-      <w:proofErr w:type="gramStart"/>
-      <w:r>
-        <w:rPr>
-          <w:color w:val="000000"/>
-        </w:rPr>
-        <w:t>is described</w:t>
-      </w:r>
-      <w:proofErr w:type="gramEnd"/>
-      <w:r>
-        <w:rPr>
-          <w:color w:val="000000"/>
-        </w:rPr>
-        <w:t xml:space="preserve"> in more detail in one of the following subsections.</w:t>
-      </w:r>
-      <w:r>
-        <w:rPr>
-          <w:color w:val="000000"/>
-        </w:rPr>
-        <w:t xml:space="preserve"> </w:t>
-      </w:r>
-    </w:p>
-    <w:p>
-      <w:pPr>
-        <w:jc w:val="both"/>
-        <w:rPr>
-          <w:color w:val="000000"/>
-        </w:rPr>
-      </w:pPr>
-      <w:r>
-        <w:rPr>
-          <w:noProof/>
-          <w:color w:val="000000"/>
-        </w:rPr>
-        <w:drawing>
-          <wp:inline distT="0" distB="0" distL="0" distR="0">
-            <wp:extent cx="5962650" cy="2333625"/>
-            <wp:effectExtent l="0" t="0" r="0" b="0"/>
-            <wp:docPr id="3" name="Picture 3" descr="users"/>
-            <wp:cNvGraphicFramePr>
-              <a:graphicFrameLocks xmlns:a="http://schemas.openxmlformats.org/drawingml/2006/main" noChangeAspect="1"/>
-            </wp:cNvGraphicFramePr>
-            <a:graphic xmlns:a="http://schemas.openxmlformats.org/drawingml/2006/main">
-              <a:graphicData uri="http://schemas.openxmlformats.org/drawingml/2006/picture">
-                <pic:pic xmlns:pic="http://schemas.openxmlformats.org/drawingml/2006/picture">
-                  <pic:nvPicPr>
-                    <pic:cNvPr id="0" name="Picture 3" descr="users"/>
-                    <pic:cNvPicPr>
-                      <a:picLocks noChangeAspect="1" noChangeArrowheads="1"/>
-                    </pic:cNvPicPr>
-                  </pic:nvPicPr>
-                  <pic:blipFill>
-                    <a:blip r:embed="rId11">
-                      <a:extLst>
-                        <a:ext uri="{28A0092B-C50C-407E-A947-70E740481C1C}">
-                          <a14:useLocalDpi xmlns:a14="http://schemas.microsoft.com/office/drawing/2010/main" val="0"/>
-                        </a:ext>
-                      </a:extLst>
-                    </a:blip>
-                    <a:srcRect/>
-                    <a:stretch>
-                      <a:fillRect/>
-                    </a:stretch>
-                  </pic:blipFill>
-                  <pic:spPr bwMode="auto">
-                    <a:xfrm>
-                      <a:off x="0" y="0"/>
-                      <a:ext cx="5962650" cy="2333625"/>
-                    </a:xfrm>
-                    <a:prstGeom prst="rect">
-                      <a:avLst/>
-                    </a:prstGeom>
-                    <a:noFill/>
-                    <a:ln>
-                      <a:noFill/>
-                    </a:ln>
-                  </pic:spPr>
-                </pic:pic>
-              </a:graphicData>
-            </a:graphic>
-          </wp:inline>
-        </w:drawing>
+          <w:color w:val="000000"/>
+        </w:rPr>
+        <w:pict>
+          <v:shape id="_x0000_i1056" type="#_x0000_t75" style="width:469.35pt;height:172.55pt">
+            <v:imagedata r:id="rId11" o:title="Users" cropbottom="22742f"/>
+          </v:shape>
+        </w:pict>
       </w:r>
     </w:p>
     <w:p>
@@ -2188,11 +2043,11 @@
         <w:spacing w:after="200"/>
         <w:jc w:val="both"/>
       </w:pPr>
-      <w:bookmarkStart w:id="5" w:name="_Toc524081849"/>
+      <w:bookmarkStart w:id="4" w:name="_Toc524081849"/>
       <w:r>
         <w:t>3.1. Create a user</w:t>
       </w:r>
-      <w:bookmarkEnd w:id="5"/>
+      <w:bookmarkEnd w:id="4"/>
     </w:p>
     <w:p>
       <w:pPr>
@@ -2385,54 +2240,11 @@
           <w:szCs w:val="26"/>
         </w:rPr>
         <w:lastRenderedPageBreak/>
-        <w:drawing>
-          <wp:inline distT="0" distB="0" distL="0" distR="0">
-            <wp:extent cx="5962650" cy="2790825"/>
-            <wp:effectExtent l="0" t="0" r="0" b="0"/>
-            <wp:docPr id="4" name="Picture 4" descr="create_user"/>
-            <wp:cNvGraphicFramePr>
-              <a:graphicFrameLocks xmlns:a="http://schemas.openxmlformats.org/drawingml/2006/main" noChangeAspect="1"/>
-            </wp:cNvGraphicFramePr>
-            <a:graphic xmlns:a="http://schemas.openxmlformats.org/drawingml/2006/main">
-              <a:graphicData uri="http://schemas.openxmlformats.org/drawingml/2006/picture">
-                <pic:pic xmlns:pic="http://schemas.openxmlformats.org/drawingml/2006/picture">
-                  <pic:nvPicPr>
-                    <pic:cNvPr id="0" name="Picture 4" descr="create_user"/>
-                    <pic:cNvPicPr>
-                      <a:picLocks noChangeAspect="1" noChangeArrowheads="1"/>
-                    </pic:cNvPicPr>
-                  </pic:nvPicPr>
-                  <pic:blipFill>
-                    <a:blip r:embed="rId12">
-                      <a:extLst>
-                        <a:ext uri="{28A0092B-C50C-407E-A947-70E740481C1C}">
-                          <a14:useLocalDpi xmlns:a14="http://schemas.microsoft.com/office/drawing/2010/main" val="0"/>
-                        </a:ext>
-                      </a:extLst>
-                    </a:blip>
-                    <a:srcRect/>
-                    <a:stretch>
-                      <a:fillRect/>
-                    </a:stretch>
-                  </pic:blipFill>
-                  <pic:spPr bwMode="auto">
-                    <a:xfrm>
-                      <a:off x="0" y="0"/>
-                      <a:ext cx="5962650" cy="2790825"/>
-                    </a:xfrm>
-                    <a:prstGeom prst="rect">
-                      <a:avLst/>
-                    </a:prstGeom>
-                    <a:noFill/>
-                    <a:ln>
-                      <a:noFill/>
-                    </a:ln>
-                  </pic:spPr>
-                </pic:pic>
-              </a:graphicData>
-            </a:graphic>
-          </wp:inline>
-        </w:drawing>
+        <w:pict>
+          <v:shape id="_x0000_i1058" type="#_x0000_t75" style="width:469.35pt;height:264.25pt">
+            <v:imagedata r:id="rId12" o:title="Users_Create"/>
+          </v:shape>
+        </w:pict>
       </w:r>
     </w:p>
     <w:p>
@@ -2449,11 +2261,11 @@
         <w:spacing w:after="200"/>
         <w:jc w:val="both"/>
       </w:pPr>
-      <w:bookmarkStart w:id="6" w:name="_Toc524081850"/>
+      <w:bookmarkStart w:id="5" w:name="_Toc524081850"/>
       <w:r>
         <w:t>3.2. Edit a user</w:t>
       </w:r>
-      <w:bookmarkEnd w:id="6"/>
+      <w:bookmarkEnd w:id="5"/>
     </w:p>
     <w:p>
       <w:pPr>
@@ -2498,18 +2310,8 @@
           <w:color w:val="000000"/>
           <w:szCs w:val="20"/>
         </w:rPr>
-        <w:t xml:space="preserve">BEXIS </w:t>
-      </w:r>
-      <w:proofErr w:type="gramStart"/>
-      <w:r>
-        <w:rPr>
-          <w:rFonts w:cs="Courier New"/>
-          <w:color w:val="000000"/>
-          <w:szCs w:val="20"/>
-        </w:rPr>
-        <w:t>2</w:t>
-      </w:r>
-      <w:proofErr w:type="gramEnd"/>
+        <w:t>BEXIS 2</w:t>
+      </w:r>
       <w:r>
         <w:rPr>
           <w:rFonts w:cs="Courier New"/>
@@ -2532,25 +2334,7 @@
           <w:color w:val="000000"/>
           <w:szCs w:val="20"/>
         </w:rPr>
-        <w:t xml:space="preserve">to display and modify user information. For security and usability reasons, the system allows modification </w:t>
-      </w:r>
-      <w:proofErr w:type="gramStart"/>
-      <w:r>
-        <w:rPr>
-          <w:rFonts w:cs="Courier New"/>
-          <w:color w:val="000000"/>
-          <w:szCs w:val="20"/>
-        </w:rPr>
-        <w:t>only for certain</w:t>
-      </w:r>
-      <w:proofErr w:type="gramEnd"/>
-      <w:r>
-        <w:rPr>
-          <w:rFonts w:cs="Courier New"/>
-          <w:color w:val="000000"/>
-          <w:szCs w:val="20"/>
-        </w:rPr>
-        <w:t xml:space="preserve"> parts of the user information. Please go to </w:t>
+        <w:t xml:space="preserve">to display and modify user information. For security and usability reasons, the system allows modification only for certain parts of the user information. Please go to </w:t>
       </w:r>
       <w:r>
         <w:rPr>
@@ -2848,54 +2632,12 @@
           <w:color w:val="000000"/>
           <w:szCs w:val="20"/>
         </w:rPr>
-        <w:drawing>
-          <wp:inline distT="0" distB="0" distL="0" distR="0">
-            <wp:extent cx="5962650" cy="2790825"/>
-            <wp:effectExtent l="0" t="0" r="0" b="0"/>
-            <wp:docPr id="5" name="Picture 5" descr="edit_user"/>
-            <wp:cNvGraphicFramePr>
-              <a:graphicFrameLocks xmlns:a="http://schemas.openxmlformats.org/drawingml/2006/main" noChangeAspect="1"/>
-            </wp:cNvGraphicFramePr>
-            <a:graphic xmlns:a="http://schemas.openxmlformats.org/drawingml/2006/main">
-              <a:graphicData uri="http://schemas.openxmlformats.org/drawingml/2006/picture">
-                <pic:pic xmlns:pic="http://schemas.openxmlformats.org/drawingml/2006/picture">
-                  <pic:nvPicPr>
-                    <pic:cNvPr id="0" name="Picture 5" descr="edit_user"/>
-                    <pic:cNvPicPr>
-                      <a:picLocks noChangeAspect="1" noChangeArrowheads="1"/>
-                    </pic:cNvPicPr>
-                  </pic:nvPicPr>
-                  <pic:blipFill>
-                    <a:blip r:embed="rId13">
-                      <a:extLst>
-                        <a:ext uri="{28A0092B-C50C-407E-A947-70E740481C1C}">
-                          <a14:useLocalDpi xmlns:a14="http://schemas.microsoft.com/office/drawing/2010/main" val="0"/>
-                        </a:ext>
-                      </a:extLst>
-                    </a:blip>
-                    <a:srcRect/>
-                    <a:stretch>
-                      <a:fillRect/>
-                    </a:stretch>
-                  </pic:blipFill>
-                  <pic:spPr bwMode="auto">
-                    <a:xfrm>
-                      <a:off x="0" y="0"/>
-                      <a:ext cx="5962650" cy="2790825"/>
-                    </a:xfrm>
-                    <a:prstGeom prst="rect">
-                      <a:avLst/>
-                    </a:prstGeom>
-                    <a:noFill/>
-                    <a:ln>
-                      <a:noFill/>
-                    </a:ln>
-                  </pic:spPr>
-                </pic:pic>
-              </a:graphicData>
-            </a:graphic>
-          </wp:inline>
-        </w:drawing>
+        <w:lastRenderedPageBreak/>
+        <w:pict>
+          <v:shape id="_x0000_i1059" type="#_x0000_t75" style="width:469.35pt;height:264.25pt">
+            <v:imagedata r:id="rId13" o:title="Users_Edit"/>
+          </v:shape>
+        </w:pict>
       </w:r>
     </w:p>
     <w:p>
@@ -2934,12 +2676,11 @@
         <w:spacing w:after="200"/>
         <w:jc w:val="both"/>
       </w:pPr>
-      <w:bookmarkStart w:id="7" w:name="_Toc524081851"/>
-      <w:r>
-        <w:lastRenderedPageBreak/>
+      <w:bookmarkStart w:id="6" w:name="_Toc524081851"/>
+      <w:r>
         <w:t>4. Groups</w:t>
       </w:r>
-      <w:bookmarkEnd w:id="7"/>
+      <w:bookmarkEnd w:id="6"/>
     </w:p>
     <w:p>
       <w:pPr>
@@ -2961,23 +2702,7 @@
           <w:b/>
           <w:color w:val="000000"/>
         </w:rPr>
-        <w:t xml:space="preserve">This part of the system </w:t>
-      </w:r>
-      <w:proofErr w:type="gramStart"/>
-      <w:r>
-        <w:rPr>
-          <w:b/>
-          <w:color w:val="000000"/>
-        </w:rPr>
-        <w:t>is secured</w:t>
-      </w:r>
-      <w:proofErr w:type="gramEnd"/>
-      <w:r>
-        <w:rPr>
-          <w:b/>
-          <w:color w:val="000000"/>
-        </w:rPr>
-        <w:t xml:space="preserve">. You may </w:t>
+        <w:t xml:space="preserve">This part of the system is secured. You may </w:t>
       </w:r>
       <w:r>
         <w:rPr>
@@ -3035,21 +2760,7 @@
         <w:rPr>
           <w:color w:val="000000"/>
         </w:rPr>
-        <w:t xml:space="preserve"> Each of them </w:t>
-      </w:r>
-      <w:proofErr w:type="gramStart"/>
-      <w:r>
-        <w:rPr>
-          <w:color w:val="000000"/>
-        </w:rPr>
-        <w:t>is described</w:t>
-      </w:r>
-      <w:proofErr w:type="gramEnd"/>
-      <w:r>
-        <w:rPr>
-          <w:color w:val="000000"/>
-        </w:rPr>
-        <w:t xml:space="preserve"> in more detail in the following subsections.</w:t>
+        <w:t xml:space="preserve"> Each of them is described in more detail in the following subsections.</w:t>
       </w:r>
     </w:p>
     <w:p>
@@ -3064,54 +2775,11 @@
           <w:noProof/>
           <w:color w:val="000000"/>
         </w:rPr>
-        <w:drawing>
-          <wp:inline distT="0" distB="0" distL="0" distR="0">
-            <wp:extent cx="5962650" cy="2562225"/>
-            <wp:effectExtent l="0" t="0" r="0" b="0"/>
-            <wp:docPr id="6" name="Picture 6" descr="groups"/>
-            <wp:cNvGraphicFramePr>
-              <a:graphicFrameLocks xmlns:a="http://schemas.openxmlformats.org/drawingml/2006/main" noChangeAspect="1"/>
-            </wp:cNvGraphicFramePr>
-            <a:graphic xmlns:a="http://schemas.openxmlformats.org/drawingml/2006/main">
-              <a:graphicData uri="http://schemas.openxmlformats.org/drawingml/2006/picture">
-                <pic:pic xmlns:pic="http://schemas.openxmlformats.org/drawingml/2006/picture">
-                  <pic:nvPicPr>
-                    <pic:cNvPr id="0" name="Picture 6" descr="groups"/>
-                    <pic:cNvPicPr>
-                      <a:picLocks noChangeAspect="1" noChangeArrowheads="1"/>
-                    </pic:cNvPicPr>
-                  </pic:nvPicPr>
-                  <pic:blipFill>
-                    <a:blip r:embed="rId14">
-                      <a:extLst>
-                        <a:ext uri="{28A0092B-C50C-407E-A947-70E740481C1C}">
-                          <a14:useLocalDpi xmlns:a14="http://schemas.microsoft.com/office/drawing/2010/main" val="0"/>
-                        </a:ext>
-                      </a:extLst>
-                    </a:blip>
-                    <a:srcRect/>
-                    <a:stretch>
-                      <a:fillRect/>
-                    </a:stretch>
-                  </pic:blipFill>
-                  <pic:spPr bwMode="auto">
-                    <a:xfrm>
-                      <a:off x="0" y="0"/>
-                      <a:ext cx="5962650" cy="2562225"/>
-                    </a:xfrm>
-                    <a:prstGeom prst="rect">
-                      <a:avLst/>
-                    </a:prstGeom>
-                    <a:noFill/>
-                    <a:ln>
-                      <a:noFill/>
-                    </a:ln>
-                  </pic:spPr>
-                </pic:pic>
-              </a:graphicData>
-            </a:graphic>
-          </wp:inline>
-        </w:drawing>
+        <w:pict>
+          <v:shape id="_x0000_i1060" type="#_x0000_t75" style="width:469.35pt;height:110.05pt">
+            <v:imagedata r:id="rId14" o:title="Groups" cropbottom="38243f"/>
+          </v:shape>
+        </w:pict>
       </w:r>
     </w:p>
     <w:p>
@@ -3120,11 +2788,11 @@
         <w:spacing w:after="200"/>
         <w:jc w:val="both"/>
       </w:pPr>
-      <w:bookmarkStart w:id="8" w:name="_Toc524081852"/>
+      <w:bookmarkStart w:id="7" w:name="_Toc524081852"/>
       <w:r>
         <w:t>4.1. Create a group</w:t>
       </w:r>
-      <w:bookmarkEnd w:id="8"/>
+      <w:bookmarkEnd w:id="7"/>
     </w:p>
     <w:p>
       <w:pPr>
@@ -3258,62 +2926,21 @@
       <w:pPr>
         <w:jc w:val="both"/>
         <w:rPr>
-          <w:color w:val="000000"/>
-        </w:rPr>
-      </w:pPr>
-      <w:r>
-        <w:rPr>
           <w:noProof/>
           <w:color w:val="000000"/>
         </w:rPr>
-        <w:drawing>
-          <wp:inline distT="0" distB="0" distL="0" distR="0">
-            <wp:extent cx="5962650" cy="2552700"/>
-            <wp:effectExtent l="0" t="0" r="0" b="0"/>
-            <wp:docPr id="7" name="Picture 7" descr="create_group"/>
-            <wp:cNvGraphicFramePr>
-              <a:graphicFrameLocks xmlns:a="http://schemas.openxmlformats.org/drawingml/2006/main" noChangeAspect="1"/>
-            </wp:cNvGraphicFramePr>
-            <a:graphic xmlns:a="http://schemas.openxmlformats.org/drawingml/2006/main">
-              <a:graphicData uri="http://schemas.openxmlformats.org/drawingml/2006/picture">
-                <pic:pic xmlns:pic="http://schemas.openxmlformats.org/drawingml/2006/picture">
-                  <pic:nvPicPr>
-                    <pic:cNvPr id="0" name="Picture 7" descr="create_group"/>
-                    <pic:cNvPicPr>
-                      <a:picLocks noChangeAspect="1" noChangeArrowheads="1"/>
-                    </pic:cNvPicPr>
-                  </pic:nvPicPr>
-                  <pic:blipFill>
-                    <a:blip r:embed="rId15">
-                      <a:extLst>
-                        <a:ext uri="{28A0092B-C50C-407E-A947-70E740481C1C}">
-                          <a14:useLocalDpi xmlns:a14="http://schemas.microsoft.com/office/drawing/2010/main" val="0"/>
-                        </a:ext>
-                      </a:extLst>
-                    </a:blip>
-                    <a:srcRect/>
-                    <a:stretch>
-                      <a:fillRect/>
-                    </a:stretch>
-                  </pic:blipFill>
-                  <pic:spPr bwMode="auto">
-                    <a:xfrm>
-                      <a:off x="0" y="0"/>
-                      <a:ext cx="5962650" cy="2552700"/>
-                    </a:xfrm>
-                    <a:prstGeom prst="rect">
-                      <a:avLst/>
-                    </a:prstGeom>
-                    <a:noFill/>
-                    <a:ln>
-                      <a:noFill/>
-                    </a:ln>
-                  </pic:spPr>
-                </pic:pic>
-              </a:graphicData>
-            </a:graphic>
-          </wp:inline>
-        </w:drawing>
+      </w:pPr>
+      <w:r>
+        <w:rPr>
+          <w:noProof/>
+          <w:color w:val="000000"/>
+        </w:rPr>
+        <w:lastRenderedPageBreak/>
+        <w:pict>
+          <v:shape id="_x0000_i1062" type="#_x0000_t75" style="width:469.35pt;height:264.25pt">
+            <v:imagedata r:id="rId15" o:title="Groups_Create"/>
+          </v:shape>
+        </w:pict>
       </w:r>
     </w:p>
     <w:p>
@@ -3330,12 +2957,11 @@
         <w:spacing w:after="200"/>
         <w:jc w:val="both"/>
       </w:pPr>
-      <w:bookmarkStart w:id="9" w:name="_Toc524081853"/>
-      <w:r>
-        <w:lastRenderedPageBreak/>
+      <w:bookmarkStart w:id="8" w:name="_Toc524081853"/>
+      <w:r>
         <w:t>4.2. Edit a group</w:t>
       </w:r>
-      <w:bookmarkEnd w:id="9"/>
+      <w:bookmarkEnd w:id="8"/>
     </w:p>
     <w:p>
       <w:pPr>
@@ -3380,18 +3006,8 @@
           <w:color w:val="000000"/>
           <w:szCs w:val="20"/>
         </w:rPr>
-        <w:t xml:space="preserve">BEXIS </w:t>
-      </w:r>
-      <w:proofErr w:type="gramStart"/>
-      <w:r>
-        <w:rPr>
-          <w:rFonts w:cs="Courier New"/>
-          <w:color w:val="000000"/>
-          <w:szCs w:val="20"/>
-        </w:rPr>
-        <w:t>2</w:t>
-      </w:r>
-      <w:proofErr w:type="gramEnd"/>
+        <w:t>BEXIS 2</w:t>
+      </w:r>
       <w:r>
         <w:rPr>
           <w:rFonts w:cs="Courier New"/>
@@ -3729,54 +3345,12 @@
         <w:rPr>
           <w:noProof/>
         </w:rPr>
-        <w:drawing>
-          <wp:inline distT="0" distB="0" distL="0" distR="0">
-            <wp:extent cx="5962650" cy="2800350"/>
-            <wp:effectExtent l="0" t="0" r="0" b="0"/>
-            <wp:docPr id="8" name="Picture 8" descr="edit_group"/>
-            <wp:cNvGraphicFramePr>
-              <a:graphicFrameLocks xmlns:a="http://schemas.openxmlformats.org/drawingml/2006/main" noChangeAspect="1"/>
-            </wp:cNvGraphicFramePr>
-            <a:graphic xmlns:a="http://schemas.openxmlformats.org/drawingml/2006/main">
-              <a:graphicData uri="http://schemas.openxmlformats.org/drawingml/2006/picture">
-                <pic:pic xmlns:pic="http://schemas.openxmlformats.org/drawingml/2006/picture">
-                  <pic:nvPicPr>
-                    <pic:cNvPr id="0" name="Picture 8" descr="edit_group"/>
-                    <pic:cNvPicPr>
-                      <a:picLocks noChangeAspect="1" noChangeArrowheads="1"/>
-                    </pic:cNvPicPr>
-                  </pic:nvPicPr>
-                  <pic:blipFill>
-                    <a:blip r:embed="rId16">
-                      <a:extLst>
-                        <a:ext uri="{28A0092B-C50C-407E-A947-70E740481C1C}">
-                          <a14:useLocalDpi xmlns:a14="http://schemas.microsoft.com/office/drawing/2010/main" val="0"/>
-                        </a:ext>
-                      </a:extLst>
-                    </a:blip>
-                    <a:srcRect/>
-                    <a:stretch>
-                      <a:fillRect/>
-                    </a:stretch>
-                  </pic:blipFill>
-                  <pic:spPr bwMode="auto">
-                    <a:xfrm>
-                      <a:off x="0" y="0"/>
-                      <a:ext cx="5962650" cy="2800350"/>
-                    </a:xfrm>
-                    <a:prstGeom prst="rect">
-                      <a:avLst/>
-                    </a:prstGeom>
-                    <a:noFill/>
-                    <a:ln>
-                      <a:noFill/>
-                    </a:ln>
-                  </pic:spPr>
-                </pic:pic>
-              </a:graphicData>
-            </a:graphic>
-          </wp:inline>
-        </w:drawing>
+        <w:lastRenderedPageBreak/>
+        <w:pict>
+          <v:shape id="_x0000_i1063" type="#_x0000_t75" style="width:469.35pt;height:264.25pt">
+            <v:imagedata r:id="rId16" o:title="Groups_Edit"/>
+          </v:shape>
+        </w:pict>
       </w:r>
     </w:p>
     <w:p>
@@ -3810,11 +3384,11 @@
         <w:spacing w:after="200"/>
         <w:jc w:val="both"/>
       </w:pPr>
-      <w:bookmarkStart w:id="10" w:name="_Toc524081854"/>
+      <w:bookmarkStart w:id="9" w:name="_Toc524081854"/>
       <w:r>
         <w:t>5. Permissions</w:t>
       </w:r>
-      <w:bookmarkEnd w:id="10"/>
+      <w:bookmarkEnd w:id="9"/>
     </w:p>
     <w:p>
       <w:pPr>
@@ -3836,23 +3410,7 @@
           <w:b/>
           <w:color w:val="000000"/>
         </w:rPr>
-        <w:t xml:space="preserve">This part of the system </w:t>
-      </w:r>
-      <w:proofErr w:type="gramStart"/>
-      <w:r>
-        <w:rPr>
-          <w:b/>
-          <w:color w:val="000000"/>
-        </w:rPr>
-        <w:t>is secured</w:t>
-      </w:r>
-      <w:proofErr w:type="gramEnd"/>
-      <w:r>
-        <w:rPr>
-          <w:b/>
-          <w:color w:val="000000"/>
-        </w:rPr>
-        <w:t xml:space="preserve">. You may </w:t>
+        <w:t xml:space="preserve">This part of the system is secured. You may </w:t>
       </w:r>
       <w:r>
         <w:rPr>
@@ -3911,11 +3469,11 @@
         <w:spacing w:after="200"/>
         <w:jc w:val="both"/>
       </w:pPr>
-      <w:bookmarkStart w:id="11" w:name="_Toc524081855"/>
+      <w:bookmarkStart w:id="10" w:name="_Toc524081855"/>
       <w:r>
         <w:t>5.1. Features</w:t>
       </w:r>
-      <w:bookmarkEnd w:id="11"/>
+      <w:bookmarkEnd w:id="10"/>
     </w:p>
     <w:p>
       <w:pPr>
@@ -3992,7 +3550,6 @@
         <w:rPr>
           <w:rFonts w:cs="Courier New"/>
         </w:rPr>
-        <w:lastRenderedPageBreak/>
         <w:t xml:space="preserve">Selecting a checkbox in </w:t>
       </w:r>
       <w:r>
@@ -4017,7 +3574,14 @@
         <w:rPr>
           <w:rFonts w:cs="Courier New"/>
         </w:rPr>
-        <w:t>By clicking a feature name (a node in the tree), the system will show a table on the right side (see below). This table contains all subjects (users and groups) and their feature permission status. You may grant or deny permissions for individual users or groups using the radio buttons. If a permission is not explicitly set (</w:t>
+        <w:t xml:space="preserve">By clicking a feature name (a node in the tree), the system will show a table on the right side (see below). This table contains all subjects (users and groups) and their feature permission status. You may grant or </w:t>
+      </w:r>
+      <w:r>
+        <w:rPr>
+          <w:rFonts w:cs="Courier New"/>
+        </w:rPr>
+        <w:lastRenderedPageBreak/>
+        <w:t>deny permissions for individual users or groups using the radio buttons. If a permission is not explicitly set (</w:t>
       </w:r>
       <w:proofErr w:type="spellStart"/>
       <w:r>
@@ -4048,15 +3612,7 @@
         <w:t xml:space="preserve">) </w:t>
       </w:r>
       <w:r>
-        <w:t xml:space="preserve">permissions are inherited from up level features. Inherited permissions </w:t>
-      </w:r>
-      <w:proofErr w:type="gramStart"/>
-      <w:r>
-        <w:t>are shown</w:t>
-      </w:r>
-      <w:proofErr w:type="gramEnd"/>
-      <w:r>
-        <w:t xml:space="preserve"> in the first column as effective permissions.</w:t>
+        <w:t>permissions are inherited from up level features. Inherited permissions are shown in the first column as effective permissions.</w:t>
       </w:r>
       <w:r>
         <w:rPr>
@@ -4078,54 +3634,11 @@
         <w:rPr>
           <w:noProof/>
         </w:rPr>
-        <w:drawing>
-          <wp:inline distT="0" distB="0" distL="0" distR="0">
-            <wp:extent cx="5962650" cy="3228975"/>
-            <wp:effectExtent l="0" t="0" r="0" b="0"/>
-            <wp:docPr id="9" name="Picture 9" descr="Manage Features"/>
-            <wp:cNvGraphicFramePr>
-              <a:graphicFrameLocks xmlns:a="http://schemas.openxmlformats.org/drawingml/2006/main" noChangeAspect="1"/>
-            </wp:cNvGraphicFramePr>
-            <a:graphic xmlns:a="http://schemas.openxmlformats.org/drawingml/2006/main">
-              <a:graphicData uri="http://schemas.openxmlformats.org/drawingml/2006/picture">
-                <pic:pic xmlns:pic="http://schemas.openxmlformats.org/drawingml/2006/picture">
-                  <pic:nvPicPr>
-                    <pic:cNvPr id="0" name="Picture 9" descr="Manage Features"/>
-                    <pic:cNvPicPr>
-                      <a:picLocks noChangeAspect="1" noChangeArrowheads="1"/>
-                    </pic:cNvPicPr>
-                  </pic:nvPicPr>
-                  <pic:blipFill>
-                    <a:blip r:embed="rId17">
-                      <a:extLst>
-                        <a:ext uri="{28A0092B-C50C-407E-A947-70E740481C1C}">
-                          <a14:useLocalDpi xmlns:a14="http://schemas.microsoft.com/office/drawing/2010/main" val="0"/>
-                        </a:ext>
-                      </a:extLst>
-                    </a:blip>
-                    <a:srcRect/>
-                    <a:stretch>
-                      <a:fillRect/>
-                    </a:stretch>
-                  </pic:blipFill>
-                  <pic:spPr bwMode="auto">
-                    <a:xfrm>
-                      <a:off x="0" y="0"/>
-                      <a:ext cx="5962650" cy="3228975"/>
-                    </a:xfrm>
-                    <a:prstGeom prst="rect">
-                      <a:avLst/>
-                    </a:prstGeom>
-                    <a:noFill/>
-                    <a:ln>
-                      <a:noFill/>
-                    </a:ln>
-                  </pic:spPr>
-                </pic:pic>
-              </a:graphicData>
-            </a:graphic>
-          </wp:inline>
-        </w:drawing>
+        <w:pict>
+          <v:shape id="_x0000_i1064" type="#_x0000_t75" style="width:469.35pt;height:264.25pt">
+            <v:imagedata r:id="rId17" o:title="FeaturePermissions"/>
+          </v:shape>
+        </w:pict>
       </w:r>
     </w:p>
     <w:p>
@@ -4141,14 +3654,14 @@
       <w:pPr>
         <w:pStyle w:val="Heading2"/>
       </w:pPr>
-      <w:bookmarkStart w:id="12" w:name="_Toc524081856"/>
+      <w:bookmarkStart w:id="11" w:name="_Toc524081856"/>
       <w:r>
         <w:t xml:space="preserve">5.2. </w:t>
       </w:r>
       <w:r>
         <w:t>Entities</w:t>
       </w:r>
-      <w:bookmarkEnd w:id="12"/>
+      <w:bookmarkEnd w:id="11"/>
     </w:p>
     <w:p>
       <w:pPr>
@@ -4343,54 +3856,11 @@
           <w:noProof/>
         </w:rPr>
         <w:lastRenderedPageBreak/>
-        <w:drawing>
-          <wp:inline distT="0" distB="0" distL="0" distR="0">
-            <wp:extent cx="5962650" cy="2781300"/>
-            <wp:effectExtent l="0" t="0" r="0" b="0"/>
-            <wp:docPr id="10" name="Picture 10" descr="data permission"/>
-            <wp:cNvGraphicFramePr>
-              <a:graphicFrameLocks xmlns:a="http://schemas.openxmlformats.org/drawingml/2006/main" noChangeAspect="1"/>
-            </wp:cNvGraphicFramePr>
-            <a:graphic xmlns:a="http://schemas.openxmlformats.org/drawingml/2006/main">
-              <a:graphicData uri="http://schemas.openxmlformats.org/drawingml/2006/picture">
-                <pic:pic xmlns:pic="http://schemas.openxmlformats.org/drawingml/2006/picture">
-                  <pic:nvPicPr>
-                    <pic:cNvPr id="0" name="Picture 10" descr="data permission"/>
-                    <pic:cNvPicPr>
-                      <a:picLocks noChangeAspect="1" noChangeArrowheads="1"/>
-                    </pic:cNvPicPr>
-                  </pic:nvPicPr>
-                  <pic:blipFill>
-                    <a:blip r:embed="rId18">
-                      <a:extLst>
-                        <a:ext uri="{28A0092B-C50C-407E-A947-70E740481C1C}">
-                          <a14:useLocalDpi xmlns:a14="http://schemas.microsoft.com/office/drawing/2010/main" val="0"/>
-                        </a:ext>
-                      </a:extLst>
-                    </a:blip>
-                    <a:srcRect/>
-                    <a:stretch>
-                      <a:fillRect/>
-                    </a:stretch>
-                  </pic:blipFill>
-                  <pic:spPr bwMode="auto">
-                    <a:xfrm>
-                      <a:off x="0" y="0"/>
-                      <a:ext cx="5962650" cy="2781300"/>
-                    </a:xfrm>
-                    <a:prstGeom prst="rect">
-                      <a:avLst/>
-                    </a:prstGeom>
-                    <a:noFill/>
-                    <a:ln>
-                      <a:noFill/>
-                    </a:ln>
-                  </pic:spPr>
-                </pic:pic>
-              </a:graphicData>
-            </a:graphic>
-          </wp:inline>
-        </w:drawing>
+        <w:pict>
+          <v:shape id="_x0000_i1065" type="#_x0000_t75" style="width:469.35pt;height:264.25pt">
+            <v:imagedata r:id="rId18" o:title="EntityPermissions"/>
+          </v:shape>
+        </w:pict>
       </w:r>
     </w:p>
     <w:p>
@@ -4617,7 +4087,7 @@
       <w:pPr>
         <w:pStyle w:val="Heading1"/>
       </w:pPr>
-      <w:bookmarkStart w:id="13" w:name="_Toc524081857"/>
+      <w:bookmarkStart w:id="12" w:name="_Toc524081857"/>
       <w:r>
         <w:t xml:space="preserve">6. </w:t>
       </w:r>
@@ -4627,143 +4097,102 @@
       <w:r>
         <w:t xml:space="preserve"> Datasets</w:t>
       </w:r>
+      <w:bookmarkEnd w:id="12"/>
+    </w:p>
+    <w:p>
+      <w:r>
+        <w:t>In this part, you are able to see</w:t>
+      </w:r>
+      <w:r>
+        <w:t xml:space="preserve"> list of Datasets. </w:t>
+      </w:r>
+    </w:p>
+    <w:p>
+      <w:pPr>
+        <w:rPr>
+          <w:lang w:val="en-GB" w:bidi="fa-IR"/>
+        </w:rPr>
+      </w:pPr>
+      <w:r>
+        <w:t xml:space="preserve">You can find this list via menu in </w:t>
+      </w:r>
+      <w:r>
+        <w:rPr>
+          <w:b/>
+          <w:bCs/>
+        </w:rPr>
+        <w:t>Setup</w:t>
+      </w:r>
+      <w:r>
+        <w:rPr>
+          <w:b/>
+          <w:bCs/>
+        </w:rPr>
+        <w:t xml:space="preserve"> &gt; M</w:t>
+      </w:r>
+      <w:r>
+        <w:rPr>
+          <w:b/>
+          <w:bCs/>
+        </w:rPr>
+        <w:t>anage</w:t>
+      </w:r>
+      <w:r>
+        <w:rPr>
+          <w:b/>
+          <w:bCs/>
+        </w:rPr>
+        <w:t xml:space="preserve"> Datasets</w:t>
+      </w:r>
+      <w:r>
+        <w:rPr>
+          <w:lang w:val="en-GB" w:bidi="fa-IR"/>
+        </w:rPr>
+        <w:t xml:space="preserve">. In this </w:t>
+      </w:r>
+      <w:r>
+        <w:rPr>
+          <w:lang w:val="en-GB" w:bidi="fa-IR"/>
+        </w:rPr>
+        <w:t>list,</w:t>
+      </w:r>
+      <w:r>
+        <w:rPr>
+          <w:lang w:val="en-GB" w:bidi="fa-IR"/>
+        </w:rPr>
+        <w:t xml:space="preserve"> you can see the status of each dataset and some useful actions for the maintenance of a dataset.</w:t>
+      </w:r>
+    </w:p>
+    <w:p>
+      <w:pPr>
+        <w:rPr>
+          <w:lang w:val="en-GB" w:bidi="fa-IR"/>
+        </w:rPr>
+      </w:pPr>
+      <w:r>
+        <w:rPr>
+          <w:noProof/>
+        </w:rPr>
+        <w:lastRenderedPageBreak/>
+        <w:pict>
+          <v:shape id="_x0000_i1066" type="#_x0000_t75" style="width:469.35pt;height:264.25pt">
+            <v:imagedata r:id="rId19" o:title="DatasetManagement"/>
+          </v:shape>
+        </w:pict>
+      </w:r>
+      <w:bookmarkStart w:id="13" w:name="_GoBack"/>
       <w:bookmarkEnd w:id="13"/>
     </w:p>
     <w:p>
-      <w:r>
-        <w:t>In this part, you are able to see</w:t>
-      </w:r>
-      <w:r>
-        <w:t xml:space="preserve"> list of Datasets. </w:t>
-      </w:r>
-    </w:p>
-    <w:p>
       <w:pPr>
         <w:rPr>
           <w:lang w:val="en-GB" w:bidi="fa-IR"/>
         </w:rPr>
       </w:pPr>
       <w:r>
-        <w:t xml:space="preserve">You can find this list via menu in </w:t>
-      </w:r>
-      <w:r>
-        <w:rPr>
-          <w:b/>
-          <w:bCs/>
-        </w:rPr>
-        <w:t>Setup</w:t>
-      </w:r>
-      <w:r>
-        <w:rPr>
-          <w:b/>
-          <w:bCs/>
-        </w:rPr>
-        <w:t xml:space="preserve"> &gt; M</w:t>
-      </w:r>
-      <w:r>
-        <w:rPr>
-          <w:b/>
-          <w:bCs/>
-        </w:rPr>
-        <w:t>anage</w:t>
-      </w:r>
-      <w:r>
-        <w:rPr>
-          <w:b/>
-          <w:bCs/>
-        </w:rPr>
-        <w:t xml:space="preserve"> Datasets</w:t>
-      </w:r>
-      <w:r>
         <w:rPr>
           <w:lang w:val="en-GB" w:bidi="fa-IR"/>
         </w:rPr>
-        <w:t xml:space="preserve">. In this </w:t>
-      </w:r>
-      <w:r>
-        <w:rPr>
-          <w:lang w:val="en-GB" w:bidi="fa-IR"/>
-        </w:rPr>
-        <w:t>list,</w:t>
-      </w:r>
-      <w:r>
-        <w:rPr>
-          <w:lang w:val="en-GB" w:bidi="fa-IR"/>
-        </w:rPr>
-        <w:t xml:space="preserve"> you can see the status of each dataset and some useful actions for the maintenance of a dataset.</w:t>
-      </w:r>
-    </w:p>
-    <w:p>
-      <w:pPr>
-        <w:rPr>
-          <w:lang w:val="en-GB" w:bidi="fa-IR"/>
-        </w:rPr>
-      </w:pPr>
-      <w:r>
-        <w:rPr>
-          <w:noProof/>
-        </w:rPr>
-        <w:drawing>
-          <wp:inline distT="0" distB="0" distL="0" distR="0">
-            <wp:extent cx="5972175" cy="1390650"/>
-            <wp:effectExtent l="0" t="0" r="0" b="0"/>
-            <wp:docPr id="11" name="Picture 11" descr="Maintene dataset"/>
-            <wp:cNvGraphicFramePr>
-              <a:graphicFrameLocks xmlns:a="http://schemas.openxmlformats.org/drawingml/2006/main" noChangeAspect="1"/>
-            </wp:cNvGraphicFramePr>
-            <a:graphic xmlns:a="http://schemas.openxmlformats.org/drawingml/2006/main">
-              <a:graphicData uri="http://schemas.openxmlformats.org/drawingml/2006/picture">
-                <pic:pic xmlns:pic="http://schemas.openxmlformats.org/drawingml/2006/picture">
-                  <pic:nvPicPr>
-                    <pic:cNvPr id="0" name="Picture 11" descr="Maintene dataset"/>
-                    <pic:cNvPicPr>
-                      <a:picLocks noChangeAspect="1" noChangeArrowheads="1"/>
-                    </pic:cNvPicPr>
-                  </pic:nvPicPr>
-                  <pic:blipFill>
-                    <a:blip r:embed="rId19">
-                      <a:extLst>
-                        <a:ext uri="{28A0092B-C50C-407E-A947-70E740481C1C}">
-                          <a14:useLocalDpi xmlns:a14="http://schemas.microsoft.com/office/drawing/2010/main" val="0"/>
-                        </a:ext>
-                      </a:extLst>
-                    </a:blip>
-                    <a:srcRect b="26376"/>
-                    <a:stretch>
-                      <a:fillRect/>
-                    </a:stretch>
-                  </pic:blipFill>
-                  <pic:spPr bwMode="auto">
-                    <a:xfrm>
-                      <a:off x="0" y="0"/>
-                      <a:ext cx="5972175" cy="1390650"/>
-                    </a:xfrm>
-                    <a:prstGeom prst="rect">
-                      <a:avLst/>
-                    </a:prstGeom>
-                    <a:noFill/>
-                    <a:ln>
-                      <a:noFill/>
-                    </a:ln>
-                  </pic:spPr>
-                </pic:pic>
-              </a:graphicData>
-            </a:graphic>
-          </wp:inline>
-        </w:drawing>
-      </w:r>
-    </w:p>
-    <w:p>
-      <w:pPr>
-        <w:rPr>
-          <w:lang w:val="en-GB" w:bidi="fa-IR"/>
-        </w:rPr>
-      </w:pPr>
-      <w:r>
-        <w:rPr>
-          <w:lang w:val="en-GB" w:bidi="fa-IR"/>
-        </w:rPr>
-        <w:lastRenderedPageBreak/>
         <w:t xml:space="preserve">There are two ways to delete a dataset: </w:t>
       </w:r>
     </w:p>
@@ -4831,21 +4260,7 @@
         <w:rPr>
           <w:lang w:val="en-GB" w:bidi="fa-IR"/>
         </w:rPr>
-        <w:t xml:space="preserve"> the dataset </w:t>
-      </w:r>
-      <w:proofErr w:type="gramStart"/>
-      <w:r>
-        <w:rPr>
-          <w:lang w:val="en-GB" w:bidi="fa-IR"/>
-        </w:rPr>
-        <w:t>will be removed</w:t>
-      </w:r>
-      <w:proofErr w:type="gramEnd"/>
-      <w:r>
-        <w:rPr>
-          <w:lang w:val="en-GB" w:bidi="fa-IR"/>
-        </w:rPr>
-        <w:t xml:space="preserve"> from the system at all (incl. removal of data permissions, metadata and primary data). There is no way to rollback that action.</w:t>
+        <w:t xml:space="preserve"> the dataset will be removed from the system at all (incl. removal of data permissions, metadata and primary data). There is no way to rollback that action.</w:t>
       </w:r>
     </w:p>
     <w:p>
@@ -4927,7 +4342,7 @@
         <w:noProof/>
         <w:lang w:val="de-DE"/>
       </w:rPr>
-      <w:t>10</w:t>
+      <w:t>11</w:t>
     </w:r>
     <w:r>
       <w:rPr>

</xml_diff>